<commit_message>
flying dragon shoots fireballs
</commit_message>
<xml_diff>
--- a/MP2 - Document.docx
+++ b/MP2 - Document.docx
@@ -410,7 +410,30 @@
           <w:sz w:val="18"/>
           <w:szCs w:val="18"/>
         </w:rPr>
-        <w:t>Flying Dragon Enemy: Cute design. Soars mid-air with minimal terrain restrictions, thereby escalating the player's evasion and hiding difficulty. Its other behaviors are akin to the Pursuer.</w:t>
+        <w:t xml:space="preserve">Flying Dragon Enemy: </w:t>
+      </w:r>
+      <w:r>
+        <w:rPr>
+          <w:rFonts w:hint="eastAsia"/>
+          <w:sz w:val="18"/>
+          <w:szCs w:val="18"/>
+          <w:lang w:eastAsia="zh-CN"/>
+        </w:rPr>
+        <w:t>I</w:t>
+      </w:r>
+      <w:r>
+        <w:rPr>
+          <w:sz w:val="18"/>
+          <w:szCs w:val="18"/>
+        </w:rPr>
+        <w:t>t shoots fireballs</w:t>
+      </w:r>
+      <w:r>
+        <w:rPr>
+          <w:sz w:val="18"/>
+          <w:szCs w:val="18"/>
+        </w:rPr>
+        <w:t>. Soars mid-air with minimal terrain restrictions, thereby escalating the player's evasion and hiding difficulty. Its other behaviors are akin to the Pursuer.</w:t>
       </w:r>
     </w:p>
     <w:p>
@@ -547,7 +570,6 @@
     <w:p>
       <w:pPr>
         <w:rPr>
-          <w:rFonts w:hint="eastAsia"/>
           <w:sz w:val="18"/>
           <w:szCs w:val="18"/>
           <w:lang w:eastAsia="zh-CN"/>

</xml_diff>